<commit_message>
Updated docs (Acceptance test)
</commit_message>
<xml_diff>
--- a/doc/_editable/MyBar - Acceptance test.docx
+++ b/doc/_editable/MyBar - Acceptance test.docx
@@ -9,6 +9,8 @@
           <w:b/>
         </w:rPr>
       </w:pPr>
+      <w:bookmarkStart w:id="0" w:name="_GoBack"/>
+      <w:bookmarkEnd w:id="0"/>
       <w:r>
         <w:rPr>
           <w:rFonts w:asciiTheme="minorHAnsi" w:hAnsiTheme="minorHAnsi" w:cstheme="minorHAnsi"/>
@@ -233,8 +235,17 @@
                 <w:rFonts w:asciiTheme="minorHAnsi" w:hAnsiTheme="minorHAnsi" w:cstheme="minorHAnsi"/>
                 <w:sz w:val="20"/>
               </w:rPr>
-              <w:t xml:space="preserve"> MyBar</w:t>
-            </w:r>
+              <w:t xml:space="preserve"> </w:t>
+            </w:r>
+            <w:proofErr w:type="spellStart"/>
+            <w:r>
+              <w:rPr>
+                <w:rFonts w:asciiTheme="minorHAnsi" w:hAnsiTheme="minorHAnsi" w:cstheme="minorHAnsi"/>
+                <w:sz w:val="20"/>
+              </w:rPr>
+              <w:t>MyBar</w:t>
+            </w:r>
+            <w:proofErr w:type="spellEnd"/>
           </w:p>
         </w:tc>
       </w:tr>
@@ -295,6 +306,13 @@
               </w:rPr>
               <w:t>Press options-button</w:t>
             </w:r>
+            <w:r>
+              <w:rPr>
+                <w:rFonts w:asciiTheme="minorHAnsi" w:hAnsiTheme="minorHAnsi" w:cstheme="minorHAnsi"/>
+                <w:sz w:val="20"/>
+              </w:rPr>
+              <w:t xml:space="preserve"> -&gt; Press Add</w:t>
+            </w:r>
           </w:p>
         </w:tc>
       </w:tr>
@@ -353,7 +371,7 @@
                 <w:rFonts w:asciiTheme="minorHAnsi" w:hAnsiTheme="minorHAnsi" w:cstheme="minorHAnsi"/>
                 <w:sz w:val="20"/>
               </w:rPr>
-              <w:t>Press Add</w:t>
+              <w:t>Search for an ingredient</w:t>
             </w:r>
           </w:p>
         </w:tc>
@@ -412,7 +430,7 @@
                 <w:rFonts w:asciiTheme="minorHAnsi" w:hAnsiTheme="minorHAnsi" w:cstheme="minorHAnsi"/>
                 <w:sz w:val="20"/>
               </w:rPr>
-              <w:t>Search for an ingredient</w:t>
+              <w:t>Add ingredient</w:t>
             </w:r>
           </w:p>
         </w:tc>
@@ -470,7 +488,14 @@
                 <w:rFonts w:asciiTheme="minorHAnsi" w:hAnsiTheme="minorHAnsi" w:cstheme="minorHAnsi"/>
                 <w:sz w:val="20"/>
               </w:rPr>
-              <w:t>Add ingredient</w:t>
+              <w:t>Navigate to</w:t>
+            </w:r>
+            <w:r>
+              <w:rPr>
+                <w:rFonts w:asciiTheme="minorHAnsi" w:hAnsiTheme="minorHAnsi" w:cstheme="minorHAnsi"/>
+                <w:sz w:val="20"/>
+              </w:rPr>
+              <w:t xml:space="preserve"> Collection</w:t>
             </w:r>
           </w:p>
         </w:tc>
@@ -528,14 +553,7 @@
                 <w:rFonts w:asciiTheme="minorHAnsi" w:hAnsiTheme="minorHAnsi" w:cstheme="minorHAnsi"/>
                 <w:sz w:val="20"/>
               </w:rPr>
-              <w:t>Navigate to</w:t>
-            </w:r>
-            <w:r>
-              <w:rPr>
-                <w:rFonts w:asciiTheme="minorHAnsi" w:hAnsiTheme="minorHAnsi" w:cstheme="minorHAnsi"/>
-                <w:sz w:val="20"/>
-              </w:rPr>
-              <w:t xml:space="preserve"> Collection</w:t>
+              <w:t>Choose a drink</w:t>
             </w:r>
           </w:p>
         </w:tc>
@@ -593,7 +611,7 @@
                 <w:rFonts w:asciiTheme="minorHAnsi" w:hAnsiTheme="minorHAnsi" w:cstheme="minorHAnsi"/>
                 <w:sz w:val="20"/>
               </w:rPr>
-              <w:t>Choose a drink</w:t>
+              <w:t>Rate the drink</w:t>
             </w:r>
           </w:p>
         </w:tc>
@@ -651,8 +669,17 @@
                 <w:rFonts w:asciiTheme="minorHAnsi" w:hAnsiTheme="minorHAnsi" w:cstheme="minorHAnsi"/>
                 <w:sz w:val="20"/>
               </w:rPr>
-              <w:t>Rate the drink</w:t>
-            </w:r>
+              <w:t xml:space="preserve">Add the drink to </w:t>
+            </w:r>
+            <w:proofErr w:type="spellStart"/>
+            <w:r>
+              <w:rPr>
+                <w:rFonts w:asciiTheme="minorHAnsi" w:hAnsiTheme="minorHAnsi" w:cstheme="minorHAnsi"/>
+                <w:sz w:val="20"/>
+              </w:rPr>
+              <w:t>favorites</w:t>
+            </w:r>
+            <w:proofErr w:type="spellEnd"/>
           </w:p>
         </w:tc>
       </w:tr>
@@ -709,8 +736,24 @@
                 <w:rFonts w:asciiTheme="minorHAnsi" w:hAnsiTheme="minorHAnsi" w:cstheme="minorHAnsi"/>
                 <w:sz w:val="20"/>
               </w:rPr>
-              <w:t>Add the drink to favorites</w:t>
-            </w:r>
+              <w:t>Navigate to</w:t>
+            </w:r>
+            <w:r>
+              <w:rPr>
+                <w:rFonts w:asciiTheme="minorHAnsi" w:hAnsiTheme="minorHAnsi" w:cstheme="minorHAnsi"/>
+                <w:sz w:val="20"/>
+              </w:rPr>
+              <w:t xml:space="preserve"> </w:t>
+            </w:r>
+            <w:proofErr w:type="spellStart"/>
+            <w:r>
+              <w:rPr>
+                <w:rFonts w:asciiTheme="minorHAnsi" w:hAnsiTheme="minorHAnsi" w:cstheme="minorHAnsi"/>
+                <w:sz w:val="20"/>
+              </w:rPr>
+              <w:t>MyFavorites</w:t>
+            </w:r>
+            <w:proofErr w:type="spellEnd"/>
           </w:p>
         </w:tc>
       </w:tr>
@@ -767,14 +810,7 @@
                 <w:rFonts w:asciiTheme="minorHAnsi" w:hAnsiTheme="minorHAnsi" w:cstheme="minorHAnsi"/>
                 <w:sz w:val="20"/>
               </w:rPr>
-              <w:t>Navigate to</w:t>
-            </w:r>
-            <w:r>
-              <w:rPr>
-                <w:rFonts w:asciiTheme="minorHAnsi" w:hAnsiTheme="minorHAnsi" w:cstheme="minorHAnsi"/>
-                <w:sz w:val="20"/>
-              </w:rPr>
-              <w:t xml:space="preserve"> MyFavorites</w:t>
+              <w:t>Choose a drink</w:t>
             </w:r>
           </w:p>
         </w:tc>
@@ -832,8 +868,17 @@
                 <w:rFonts w:asciiTheme="minorHAnsi" w:hAnsiTheme="minorHAnsi" w:cstheme="minorHAnsi"/>
                 <w:sz w:val="20"/>
               </w:rPr>
-              <w:t>Choose a drink</w:t>
-            </w:r>
+              <w:t xml:space="preserve">Delete the drink from </w:t>
+            </w:r>
+            <w:proofErr w:type="spellStart"/>
+            <w:r>
+              <w:rPr>
+                <w:rFonts w:asciiTheme="minorHAnsi" w:hAnsiTheme="minorHAnsi" w:cstheme="minorHAnsi"/>
+                <w:sz w:val="20"/>
+              </w:rPr>
+              <w:t>favorites</w:t>
+            </w:r>
+            <w:proofErr w:type="spellEnd"/>
           </w:p>
         </w:tc>
       </w:tr>
@@ -890,8 +935,17 @@
                 <w:rFonts w:asciiTheme="minorHAnsi" w:hAnsiTheme="minorHAnsi" w:cstheme="minorHAnsi"/>
                 <w:sz w:val="20"/>
               </w:rPr>
-              <w:t>Delete the drink from favorites</w:t>
-            </w:r>
+              <w:t xml:space="preserve">Navigate to </w:t>
+            </w:r>
+            <w:proofErr w:type="spellStart"/>
+            <w:r>
+              <w:rPr>
+                <w:rFonts w:asciiTheme="minorHAnsi" w:hAnsiTheme="minorHAnsi" w:cstheme="minorHAnsi"/>
+                <w:sz w:val="20"/>
+              </w:rPr>
+              <w:t>Mybar</w:t>
+            </w:r>
+            <w:proofErr w:type="spellEnd"/>
           </w:p>
         </w:tc>
       </w:tr>
@@ -948,7 +1002,7 @@
                 <w:rFonts w:asciiTheme="minorHAnsi" w:hAnsiTheme="minorHAnsi" w:cstheme="minorHAnsi"/>
                 <w:sz w:val="20"/>
               </w:rPr>
-              <w:t>Navigate to Mybar</w:t>
+              <w:t>Press options-button -&gt; Press About</w:t>
             </w:r>
           </w:p>
         </w:tc>
@@ -1006,7 +1060,7 @@
                 <w:rFonts w:asciiTheme="minorHAnsi" w:hAnsiTheme="minorHAnsi" w:cstheme="minorHAnsi"/>
                 <w:sz w:val="20"/>
               </w:rPr>
-              <w:t>Press options-button</w:t>
+              <w:t>Close About</w:t>
             </w:r>
           </w:p>
         </w:tc>
@@ -1064,7 +1118,7 @@
                 <w:rFonts w:asciiTheme="minorHAnsi" w:hAnsiTheme="minorHAnsi" w:cstheme="minorHAnsi"/>
                 <w:sz w:val="20"/>
               </w:rPr>
-              <w:t>Press About</w:t>
+              <w:t>Press options-button -&gt; Press Settings</w:t>
             </w:r>
           </w:p>
         </w:tc>
@@ -1122,7 +1176,7 @@
                 <w:rFonts w:asciiTheme="minorHAnsi" w:hAnsiTheme="minorHAnsi" w:cstheme="minorHAnsi"/>
                 <w:sz w:val="20"/>
               </w:rPr>
-              <w:t>Close About</w:t>
+              <w:t>Press Profile</w:t>
             </w:r>
           </w:p>
         </w:tc>
@@ -1180,7 +1234,7 @@
                 <w:rFonts w:asciiTheme="minorHAnsi" w:hAnsiTheme="minorHAnsi" w:cstheme="minorHAnsi"/>
                 <w:sz w:val="20"/>
               </w:rPr>
-              <w:t>Press options-button</w:t>
+              <w:t>Choose your profile</w:t>
             </w:r>
           </w:p>
         </w:tc>
@@ -1238,190 +1292,7 @@
                 <w:rFonts w:asciiTheme="minorHAnsi" w:hAnsiTheme="minorHAnsi" w:cstheme="minorHAnsi"/>
                 <w:sz w:val="20"/>
               </w:rPr>
-              <w:t>Press Settings-button</w:t>
-            </w:r>
-          </w:p>
-        </w:tc>
-      </w:tr>
-      <w:tr>
-        <w:trPr>
-          <w:cantSplit/>
-          <w:trHeight w:val="321"/>
-        </w:trPr>
-        <w:tc>
-          <w:tcPr>
-            <w:tcW w:w="1218" w:type="dxa"/>
-            <w:tcBorders>
-              <w:top w:val="single" w:sz="4" w:space="0" w:color="auto"/>
-              <w:left w:val="single" w:sz="4" w:space="0" w:color="auto"/>
-              <w:bottom w:val="single" w:sz="4" w:space="0" w:color="auto"/>
-              <w:right w:val="single" w:sz="4" w:space="0" w:color="auto"/>
-            </w:tcBorders>
-          </w:tcPr>
-          <w:p>
-            <w:pPr>
-              <w:rPr>
-                <w:rFonts w:asciiTheme="minorHAnsi" w:hAnsiTheme="minorHAnsi" w:cstheme="minorHAnsi"/>
-                <w:sz w:val="20"/>
-              </w:rPr>
-            </w:pPr>
-            <w:r>
-              <w:rPr>
-                <w:rFonts w:asciiTheme="minorHAnsi" w:hAnsiTheme="minorHAnsi" w:cstheme="minorHAnsi"/>
-                <w:sz w:val="20"/>
-              </w:rPr>
-              <w:t>20</w:t>
-            </w:r>
-          </w:p>
-        </w:tc>
-        <w:tc>
-          <w:tcPr>
-            <w:tcW w:w="7785" w:type="dxa"/>
-            <w:tcBorders>
-              <w:top w:val="single" w:sz="4" w:space="0" w:color="auto"/>
-              <w:left w:val="single" w:sz="4" w:space="0" w:color="auto"/>
-              <w:bottom w:val="single" w:sz="4" w:space="0" w:color="auto"/>
-              <w:right w:val="single" w:sz="4" w:space="0" w:color="auto"/>
-            </w:tcBorders>
-          </w:tcPr>
-          <w:p>
-            <w:pPr>
-              <w:rPr>
-                <w:rFonts w:asciiTheme="minorHAnsi" w:hAnsiTheme="minorHAnsi" w:cstheme="minorHAnsi"/>
-                <w:sz w:val="20"/>
-              </w:rPr>
-            </w:pPr>
-            <w:r>
-              <w:rPr>
-                <w:rFonts w:asciiTheme="minorHAnsi" w:hAnsiTheme="minorHAnsi" w:cstheme="minorHAnsi"/>
-                <w:sz w:val="20"/>
-              </w:rPr>
-              <w:t>Press Profile</w:t>
-            </w:r>
-          </w:p>
-        </w:tc>
-      </w:tr>
-      <w:tr>
-        <w:trPr>
-          <w:cantSplit/>
-          <w:trHeight w:val="321"/>
-        </w:trPr>
-        <w:tc>
-          <w:tcPr>
-            <w:tcW w:w="1218" w:type="dxa"/>
-            <w:tcBorders>
-              <w:top w:val="single" w:sz="4" w:space="0" w:color="auto"/>
-              <w:left w:val="single" w:sz="4" w:space="0" w:color="auto"/>
-              <w:bottom w:val="single" w:sz="4" w:space="0" w:color="auto"/>
-              <w:right w:val="single" w:sz="4" w:space="0" w:color="auto"/>
-            </w:tcBorders>
-          </w:tcPr>
-          <w:p>
-            <w:pPr>
-              <w:rPr>
-                <w:rFonts w:asciiTheme="minorHAnsi" w:hAnsiTheme="minorHAnsi" w:cstheme="minorHAnsi"/>
-                <w:sz w:val="20"/>
-              </w:rPr>
-            </w:pPr>
-            <w:r>
-              <w:rPr>
-                <w:rFonts w:asciiTheme="minorHAnsi" w:hAnsiTheme="minorHAnsi" w:cstheme="minorHAnsi"/>
-                <w:sz w:val="20"/>
-              </w:rPr>
-              <w:t>21</w:t>
-            </w:r>
-          </w:p>
-        </w:tc>
-        <w:tc>
-          <w:tcPr>
-            <w:tcW w:w="7785" w:type="dxa"/>
-            <w:tcBorders>
-              <w:top w:val="single" w:sz="4" w:space="0" w:color="auto"/>
-              <w:left w:val="single" w:sz="4" w:space="0" w:color="auto"/>
-              <w:bottom w:val="single" w:sz="4" w:space="0" w:color="auto"/>
-              <w:right w:val="single" w:sz="4" w:space="0" w:color="auto"/>
-            </w:tcBorders>
-          </w:tcPr>
-          <w:p>
-            <w:pPr>
-              <w:rPr>
-                <w:rFonts w:asciiTheme="minorHAnsi" w:hAnsiTheme="minorHAnsi" w:cstheme="minorHAnsi"/>
-                <w:sz w:val="20"/>
-              </w:rPr>
-            </w:pPr>
-            <w:r>
-              <w:rPr>
-                <w:rFonts w:asciiTheme="minorHAnsi" w:hAnsiTheme="minorHAnsi" w:cstheme="minorHAnsi"/>
-                <w:sz w:val="20"/>
-              </w:rPr>
-              <w:t>Choose your profile</w:t>
-            </w:r>
-          </w:p>
-        </w:tc>
-      </w:tr>
-      <w:tr>
-        <w:trPr>
-          <w:cantSplit/>
-          <w:trHeight w:val="321"/>
-        </w:trPr>
-        <w:tc>
-          <w:tcPr>
-            <w:tcW w:w="1218" w:type="dxa"/>
-            <w:tcBorders>
-              <w:top w:val="single" w:sz="4" w:space="0" w:color="auto"/>
-              <w:left w:val="single" w:sz="4" w:space="0" w:color="auto"/>
-              <w:bottom w:val="single" w:sz="4" w:space="0" w:color="auto"/>
-              <w:right w:val="single" w:sz="4" w:space="0" w:color="auto"/>
-            </w:tcBorders>
-          </w:tcPr>
-          <w:p>
-            <w:pPr>
-              <w:rPr>
-                <w:rFonts w:asciiTheme="minorHAnsi" w:hAnsiTheme="minorHAnsi" w:cstheme="minorHAnsi"/>
-                <w:sz w:val="20"/>
-              </w:rPr>
-            </w:pPr>
-            <w:r>
-              <w:rPr>
-                <w:rFonts w:asciiTheme="minorHAnsi" w:hAnsiTheme="minorHAnsi" w:cstheme="minorHAnsi"/>
-                <w:sz w:val="20"/>
-              </w:rPr>
-              <w:t>22</w:t>
-            </w:r>
-          </w:p>
-        </w:tc>
-        <w:tc>
-          <w:tcPr>
-            <w:tcW w:w="7785" w:type="dxa"/>
-            <w:tcBorders>
-              <w:top w:val="single" w:sz="4" w:space="0" w:color="auto"/>
-              <w:left w:val="single" w:sz="4" w:space="0" w:color="auto"/>
-              <w:bottom w:val="single" w:sz="4" w:space="0" w:color="auto"/>
-              <w:right w:val="single" w:sz="4" w:space="0" w:color="auto"/>
-            </w:tcBorders>
-          </w:tcPr>
-          <w:p>
-            <w:pPr>
-              <w:rPr>
-                <w:rFonts w:asciiTheme="minorHAnsi" w:hAnsiTheme="minorHAnsi" w:cstheme="minorHAnsi"/>
-                <w:sz w:val="20"/>
-              </w:rPr>
-            </w:pPr>
-            <w:r>
-              <w:rPr>
-                <w:rFonts w:asciiTheme="minorHAnsi" w:hAnsiTheme="minorHAnsi" w:cstheme="minorHAnsi"/>
-                <w:sz w:val="20"/>
-              </w:rPr>
-              <w:t>Close</w:t>
-            </w:r>
-            <w:bookmarkStart w:id="0" w:name="_GoBack"/>
-            <w:bookmarkEnd w:id="0"/>
-            <w:r>
-              <w:rPr>
-                <w:rFonts w:asciiTheme="minorHAnsi" w:hAnsiTheme="minorHAnsi" w:cstheme="minorHAnsi"/>
-                <w:sz w:val="20"/>
-              </w:rPr>
-              <w:t xml:space="preserve"> application</w:t>
+              <w:t>Close application</w:t>
             </w:r>
           </w:p>
         </w:tc>

</xml_diff>